<commit_message>
Branched from Release v0.4 r534.
Now targeting Grails 3.2.2 and JDK 8.

V0.4 used Grails 2.1.1 which in turn required JDK 7.
</commit_message>
<xml_diff>
--- a/Links and Notes/Links.docx
+++ b/Links and Notes/Links.docx
@@ -18,8 +18,6 @@
       <w:pPr>
         <w:pStyle w:val="NoSpacing"/>
       </w:pPr>
-      <w:bookmarkStart w:id="0" w:name="_GoBack"/>
-      <w:bookmarkEnd w:id="0"/>
     </w:p>
     <w:p>
       <w:pPr>
@@ -210,6 +208,32 @@
     </w:p>
     <w:p/>
     <w:p/>
+    <w:p>
+      <w:hyperlink r:id="rId17" w:history="1">
+        <w:r>
+          <w:rPr>
+            <w:rStyle w:val="Hyperlink"/>
+          </w:rPr>
+          <w:t>https://phyks.me/2015/02/installing-animble-on-windows.html</w:t>
+        </w:r>
+      </w:hyperlink>
+    </w:p>
+    <w:p>
+      <w:bookmarkStart w:id="0" w:name="_GoBack"/>
+      <w:bookmarkEnd w:id="0"/>
+    </w:p>
+    <w:p/>
+    <w:p/>
+    <w:p>
+      <w:hyperlink r:id="rId18" w:history="1">
+        <w:r>
+          <w:rPr>
+            <w:rStyle w:val="Hyperlink"/>
+          </w:rPr>
+          <w:t>https://sourceforge.net/projects/osrmt/</w:t>
+        </w:r>
+      </w:hyperlink>
+    </w:p>
     <w:p/>
     <w:p/>
     <w:p/>

</xml_diff>

<commit_message>
Add more links re upgrading to latest Grails
</commit_message>
<xml_diff>
--- a/Links and Notes/Links.docx
+++ b/Links and Notes/Links.docx
@@ -214,6 +214,27 @@
           <w:rPr>
             <w:rStyle w:val="Hyperlink"/>
           </w:rPr>
+          <w:t>http://guides.grails.org/creating-your-first-grails-app/guide/index.html</w:t>
+        </w:r>
+      </w:hyperlink>
+    </w:p>
+    <w:p>
+      <w:hyperlink r:id="rId18" w:history="1">
+        <w:r>
+          <w:rPr>
+            <w:rStyle w:val="Hyperlink"/>
+          </w:rPr>
+          <w:t>https://grails.github.io/grails-upgrade/latest/guide/index.html</w:t>
+        </w:r>
+      </w:hyperlink>
+    </w:p>
+    <w:p/>
+    <w:p>
+      <w:hyperlink r:id="rId19" w:history="1">
+        <w:r>
+          <w:rPr>
+            <w:rStyle w:val="Hyperlink"/>
+          </w:rPr>
           <w:t>https://phyks.me/2015/02/installing-animble-on-windows.html</w:t>
         </w:r>
       </w:hyperlink>
@@ -222,10 +243,8 @@
       <w:bookmarkStart w:id="0" w:name="_GoBack"/>
       <w:bookmarkEnd w:id="0"/>
     </w:p>
-    <w:p/>
-    <w:p/>
-    <w:p>
-      <w:hyperlink r:id="rId18" w:history="1">
+    <w:p>
+      <w:hyperlink r:id="rId20" w:history="1">
         <w:r>
           <w:rPr>
             <w:rStyle w:val="Hyperlink"/>

</xml_diff>